<commit_message>
week 1 hw time to submit
</commit_message>
<xml_diff>
--- a/submission/writeup.docx
+++ b/submission/writeup.docx
@@ -18,6 +18,54 @@
       </w:r>
     </w:p>
     <w:p>
+      <w:r>
+        <w:rPr>
+          <w:noProof/>
+        </w:rPr>
+        <w:drawing>
+          <wp:inline distT="0" distB="0" distL="0" distR="0" wp14:anchorId="230422E9" wp14:editId="1CB6B528">
+            <wp:extent cx="5943600" cy="1301115"/>
+            <wp:effectExtent l="0" t="0" r="0" b="0"/>
+            <wp:docPr id="1" name="Picture 1"/>
+            <wp:cNvGraphicFramePr>
+              <a:graphicFrameLocks xmlns:a="http://schemas.openxmlformats.org/drawingml/2006/main" noChangeAspect="1"/>
+            </wp:cNvGraphicFramePr>
+            <a:graphic xmlns:a="http://schemas.openxmlformats.org/drawingml/2006/main">
+              <a:graphicData uri="http://schemas.openxmlformats.org/drawingml/2006/picture">
+                <pic:pic xmlns:pic="http://schemas.openxmlformats.org/drawingml/2006/picture">
+                  <pic:nvPicPr>
+                    <pic:cNvPr id="1" name="Picture 1"/>
+                    <pic:cNvPicPr/>
+                  </pic:nvPicPr>
+                  <pic:blipFill>
+                    <a:blip r:embed="rId5" cstate="print">
+                      <a:extLst>
+                        <a:ext uri="{28A0092B-C50C-407E-A947-70E740481C1C}">
+                          <a14:useLocalDpi xmlns:a14="http://schemas.microsoft.com/office/drawing/2010/main" val="0"/>
+                        </a:ext>
+                      </a:extLst>
+                    </a:blip>
+                    <a:stretch>
+                      <a:fillRect/>
+                    </a:stretch>
+                  </pic:blipFill>
+                  <pic:spPr>
+                    <a:xfrm>
+                      <a:off x="0" y="0"/>
+                      <a:ext cx="5943600" cy="1301115"/>
+                    </a:xfrm>
+                    <a:prstGeom prst="rect">
+                      <a:avLst/>
+                    </a:prstGeom>
+                  </pic:spPr>
+                </pic:pic>
+              </a:graphicData>
+            </a:graphic>
+          </wp:inline>
+        </w:drawing>
+      </w:r>
+    </w:p>
+    <w:p>
       <w:pPr>
         <w:pStyle w:val="ListParagraph"/>
         <w:numPr>
@@ -26,10 +74,7 @@
         </w:numPr>
       </w:pPr>
       <w:r>
-        <w:t>July is the month with the most successful campaigns</w:t>
-      </w:r>
-      <w:r>
-        <w:t>.</w:t>
+        <w:t>Even with such a variety of categories there seems to be a concentration of campaigns in theater, film &amp; video, and music. So, the campaigns are skewed, and unevenly distributed between the categories.</w:t>
       </w:r>
     </w:p>
     <w:p>
@@ -46,6 +91,9 @@
       <w:r>
         <w:t xml:space="preserve"> – they also have the highest number of failed campaigns.</w:t>
       </w:r>
+      <w:r>
+        <w:t xml:space="preserve"> </w:t>
+      </w:r>
     </w:p>
     <w:p>
       <w:pPr>
@@ -54,9 +102,13 @@
           <w:ilvl w:val="0"/>
           <w:numId w:val="3"/>
         </w:numPr>
-      </w:pPr>
-      <w:r>
-        <w:t>September has the fewest failed campaigns, but also the fewest total campaigns.</w:t>
+        <w:rPr>
+          <w:b/>
+          <w:bCs/>
+        </w:rPr>
+      </w:pPr>
+      <w:r>
+        <w:t>Despite having the fewest campaigns, Journalism has the highest success rate since there have been no failed or canceled campaigns. It is also the only category with no active campaigns, so they seem to be much less frequent than other categories like film &amp; video which currently has the most active campaigns.</w:t>
       </w:r>
     </w:p>
     <w:p>
@@ -129,7 +181,11 @@
         <w:t>goal and</w:t>
       </w:r>
       <w:r>
-        <w:t xml:space="preserve"> would be good to keep in mind when selecting a product. If less expensive campaigns usually get funded then we could choose that route, or vice versa.</w:t>
+        <w:t xml:space="preserve"> would be good to keep in mind when selecting a </w:t>
+      </w:r>
+      <w:r>
+        <w:lastRenderedPageBreak/>
+        <w:t>product. If less expensive campaigns usually get funded then we could choose that route, or vice versa.</w:t>
       </w:r>
     </w:p>
     <w:p>
@@ -147,7 +203,6 @@
     </w:p>
     <w:p>
       <w:r>
-        <w:lastRenderedPageBreak/>
         <w:t>A graph displaying the relationship between outcome and country would also be informative and valuable since it would show us where campaigns experience the most success.</w:t>
       </w:r>
     </w:p>

</xml_diff>